<commit_message>
added system description in the file
</commit_message>
<xml_diff>
--- a/Part 1 – System Analysis/1- Description/Description.docx
+++ b/Part 1 – System Analysis/1- Description/Description.docx
@@ -446,14 +446,7 @@
                 <w:rFonts w:ascii="Calibri"/>
                 <w:sz w:val="24"/>
               </w:rPr>
-              <w:t xml:space="preserve">Group </w:t>
-            </w:r>
-            <w:r>
-              <w:rPr>
-                <w:rFonts w:ascii="Calibri"/>
-                <w:sz w:val="24"/>
-              </w:rPr>
-              <w:t>Student</w:t>
+              <w:t>Group Student</w:t>
             </w:r>
             <w:r>
               <w:rPr>
@@ -517,16 +510,7 @@
                 <w:sz w:val="24"/>
                 <w:highlight w:val="yellow"/>
               </w:rPr>
-              <w:t xml:space="preserve"> </w:t>
-            </w:r>
-            <w:r>
-              <w:rPr>
-                <w:b/>
-                <w:bCs/>
-                <w:sz w:val="24"/>
-                <w:highlight w:val="yellow"/>
-              </w:rPr>
-              <w:t>– 3014</w:t>
+              <w:t xml:space="preserve"> – 3014</w:t>
             </w:r>
             <w:r>
               <w:rPr>
@@ -557,16 +541,7 @@
                 <w:sz w:val="24"/>
                 <w:highlight w:val="yellow"/>
               </w:rPr>
-              <w:t>Christy</w:t>
-            </w:r>
-            <w:r>
-              <w:rPr>
-                <w:b/>
-                <w:bCs/>
-                <w:sz w:val="24"/>
-                <w:highlight w:val="yellow"/>
-              </w:rPr>
-              <w:t xml:space="preserve"> Guirguis</w:t>
+              <w:t>Christy Guirguis</w:t>
             </w:r>
             <w:r>
               <w:rPr>
@@ -597,7 +572,7 @@
                 <w:sz w:val="24"/>
                 <w:highlight w:val="yellow"/>
               </w:rPr>
-              <w:t xml:space="preserve">Joao </w:t>
+              <w:t>Joao Lutti</w:t>
             </w:r>
             <w:r>
               <w:rPr>
@@ -606,25 +581,7 @@
                 <w:sz w:val="24"/>
                 <w:highlight w:val="yellow"/>
               </w:rPr>
-              <w:t>Lutti</w:t>
-            </w:r>
-            <w:r>
-              <w:rPr>
-                <w:b/>
-                <w:bCs/>
-                <w:sz w:val="24"/>
-                <w:highlight w:val="yellow"/>
-              </w:rPr>
-              <w:t xml:space="preserve"> </w:t>
-            </w:r>
-            <w:r>
-              <w:rPr>
-                <w:b/>
-                <w:bCs/>
-                <w:sz w:val="24"/>
-                <w:highlight w:val="yellow"/>
-              </w:rPr>
-              <w:t>– 3014####</w:t>
+              <w:t xml:space="preserve"> – 3014####</w:t>
             </w:r>
           </w:p>
           <w:p>
@@ -654,16 +611,7 @@
                 <w:sz w:val="24"/>
                 <w:highlight w:val="yellow"/>
               </w:rPr>
-              <w:t xml:space="preserve">h </w:t>
-            </w:r>
-            <w:r>
-              <w:rPr>
-                <w:b/>
-                <w:bCs/>
-                <w:sz w:val="24"/>
-                <w:highlight w:val="yellow"/>
-              </w:rPr>
-              <w:t>– 3014####</w:t>
+              <w:t>h – 3014####</w:t>
             </w:r>
           </w:p>
         </w:tc>
@@ -1462,65 +1410,315 @@
         <w:t>Introduction</w:t>
       </w:r>
     </w:p>
-    <w:p/>
+    <w:p>
+      <w:r>
+        <w:t>Learning Curves:</w:t>
+      </w:r>
+    </w:p>
+    <w:p>
+      <w:pPr>
+        <w:ind w:left="720"/>
+      </w:pPr>
+      <w:r>
+        <w:t>To analyze, design, and develop a web-based system that can be used by different type of users, tourism agents, airline agents, and system admin(s).</w:t>
+      </w:r>
+    </w:p>
+    <w:p>
+      <w:pPr>
+        <w:pStyle w:val="Heading2"/>
+      </w:pPr>
+      <w:r>
+        <w:t>System’s</w:t>
+      </w:r>
+      <w:r>
+        <w:t xml:space="preserve"> Description</w:t>
+      </w:r>
+    </w:p>
     <w:p>
       <w:pPr>
         <w:pStyle w:val="ListParagraph"/>
         <w:numPr>
           <w:ilvl w:val="0"/>
-          <w:numId w:val="3"/>
+          <w:numId w:val="6"/>
         </w:numPr>
       </w:pPr>
       <w:r>
-        <w:t>Learning Curves:</w:t>
-      </w:r>
-    </w:p>
-    <w:p>
-      <w:pPr>
-        <w:ind w:left="720"/>
-      </w:pPr>
-      <w:r>
-        <w:t>T</w:t>
-      </w:r>
-      <w:r>
-        <w:t>o analyze, design, and develop a web-based system that can be used</w:t>
-      </w:r>
-      <w:r>
-        <w:t xml:space="preserve"> </w:t>
-      </w:r>
-      <w:r>
-        <w:t>by different type of users, tourism agents, airline agents, and system admin(s)</w:t>
-      </w:r>
-      <w:r>
-        <w:t>.</w:t>
-      </w:r>
+        <w:t>Product Perspective:</w:t>
+      </w:r>
+    </w:p>
+    <w:p>
+      <w:pPr>
+        <w:pStyle w:val="ListParagraph"/>
+      </w:pPr>
+    </w:p>
+    <w:p>
+      <w:pPr>
+        <w:pStyle w:val="ListParagraph"/>
+      </w:pPr>
+      <w:r>
+        <w:t>The Flight Reservation Web Application is a comprehensive online platform designed to streamline and enhance the air travel experience for various user roles within a single airline company. The goal of the system is to give travellers, flight crew and system administrators an easy to use and seamless platform for managing and booking flights. The system aims to optimise the reservation process and enhance the overall travel experience for all users involved.</w:t>
+      </w:r>
+    </w:p>
+    <w:p>
+      <w:pPr>
+        <w:pStyle w:val="ListParagraph"/>
+      </w:pPr>
     </w:p>
     <w:p>
       <w:pPr>
         <w:pStyle w:val="ListParagraph"/>
         <w:numPr>
           <w:ilvl w:val="0"/>
-          <w:numId w:val="3"/>
+          <w:numId w:val="6"/>
         </w:numPr>
       </w:pPr>
       <w:r>
-        <w:t>Features:</w:t>
-      </w:r>
-    </w:p>
-    <w:p>
-      <w:pPr>
-        <w:ind w:left="720"/>
-      </w:pPr>
-      <w:r>
-        <w:t>-</w:t>
-      </w:r>
-    </w:p>
-    <w:p>
-      <w:pPr>
-        <w:ind w:left="720"/>
-      </w:pPr>
-      <w:r>
-        <w:t>-</w:t>
+        <w:t>Product Features:</w:t>
+      </w:r>
+    </w:p>
+    <w:p>
+      <w:pPr>
+        <w:pStyle w:val="ListParagraph"/>
+      </w:pPr>
+    </w:p>
+    <w:p>
+      <w:pPr>
+        <w:pStyle w:val="ListParagraph"/>
+        <w:numPr>
+          <w:ilvl w:val="0"/>
+          <w:numId w:val="7"/>
+        </w:numPr>
+      </w:pPr>
+      <w:r>
+        <w:t>User Authentication and Authorization</w:t>
+      </w:r>
+    </w:p>
+    <w:p>
+      <w:pPr>
+        <w:pStyle w:val="ListParagraph"/>
+        <w:numPr>
+          <w:ilvl w:val="0"/>
+          <w:numId w:val="7"/>
+        </w:numPr>
+      </w:pPr>
+      <w:r>
+        <w:t>Flight Search and Browse</w:t>
+      </w:r>
+    </w:p>
+    <w:p>
+      <w:pPr>
+        <w:pStyle w:val="ListParagraph"/>
+        <w:numPr>
+          <w:ilvl w:val="0"/>
+          <w:numId w:val="7"/>
+        </w:numPr>
+      </w:pPr>
+      <w:r>
+        <w:t>Seat Map Visualization</w:t>
+      </w:r>
+    </w:p>
+    <w:p>
+      <w:pPr>
+        <w:pStyle w:val="ListParagraph"/>
+        <w:numPr>
+          <w:ilvl w:val="0"/>
+          <w:numId w:val="7"/>
+        </w:numPr>
+      </w:pPr>
+      <w:r>
+        <w:t>Seat Selection</w:t>
+      </w:r>
+    </w:p>
+    <w:p>
+      <w:pPr>
+        <w:pStyle w:val="ListParagraph"/>
+        <w:numPr>
+          <w:ilvl w:val="0"/>
+          <w:numId w:val="7"/>
+        </w:numPr>
+      </w:pPr>
+      <w:r>
+        <w:t>Ticket Cancellation Insurance Option</w:t>
+      </w:r>
+    </w:p>
+    <w:p>
+      <w:pPr>
+        <w:pStyle w:val="ListParagraph"/>
+        <w:numPr>
+          <w:ilvl w:val="0"/>
+          <w:numId w:val="7"/>
+        </w:numPr>
+      </w:pPr>
+      <w:r>
+        <w:t>Secure Payment Processing</w:t>
+      </w:r>
+    </w:p>
+    <w:p>
+      <w:pPr>
+        <w:pStyle w:val="ListParagraph"/>
+        <w:numPr>
+          <w:ilvl w:val="0"/>
+          <w:numId w:val="7"/>
+        </w:numPr>
+      </w:pPr>
+      <w:r>
+        <w:t>E-ticket and Receipt Generation</w:t>
+      </w:r>
+    </w:p>
+    <w:p>
+      <w:pPr>
+        <w:pStyle w:val="ListParagraph"/>
+        <w:numPr>
+          <w:ilvl w:val="0"/>
+          <w:numId w:val="7"/>
+        </w:numPr>
+      </w:pPr>
+      <w:r>
+        <w:t>Flight Cancellation</w:t>
+      </w:r>
+    </w:p>
+    <w:p>
+      <w:pPr>
+        <w:pStyle w:val="ListParagraph"/>
+        <w:numPr>
+          <w:ilvl w:val="0"/>
+          <w:numId w:val="7"/>
+        </w:numPr>
+      </w:pPr>
+      <w:r>
+        <w:t>Passenger List Viewing for Airline Agents</w:t>
+      </w:r>
+    </w:p>
+    <w:p>
+      <w:pPr>
+        <w:pStyle w:val="ListParagraph"/>
+        <w:numPr>
+          <w:ilvl w:val="0"/>
+          <w:numId w:val="7"/>
+        </w:numPr>
+      </w:pPr>
+      <w:r>
+        <w:t>Crew List Viewing for Airline Agents</w:t>
+      </w:r>
+    </w:p>
+    <w:p>
+      <w:pPr>
+        <w:pStyle w:val="ListParagraph"/>
+        <w:numPr>
+          <w:ilvl w:val="0"/>
+          <w:numId w:val="7"/>
+        </w:numPr>
+      </w:pPr>
+      <w:r>
+        <w:t>Aircraft List Management for Admins</w:t>
+      </w:r>
+    </w:p>
+    <w:p>
+      <w:pPr>
+        <w:pStyle w:val="ListParagraph"/>
+        <w:numPr>
+          <w:ilvl w:val="0"/>
+          <w:numId w:val="7"/>
+        </w:numPr>
+      </w:pPr>
+      <w:r>
+        <w:t>Crew Management for Admins</w:t>
+      </w:r>
+    </w:p>
+    <w:p>
+      <w:pPr>
+        <w:pStyle w:val="ListParagraph"/>
+        <w:numPr>
+          <w:ilvl w:val="0"/>
+          <w:numId w:val="7"/>
+        </w:numPr>
+      </w:pPr>
+      <w:r>
+        <w:t>Airport Lounge Access Management for Registered Users</w:t>
+      </w:r>
+    </w:p>
+    <w:p>
+      <w:pPr>
+        <w:pStyle w:val="ListParagraph"/>
+        <w:numPr>
+          <w:ilvl w:val="0"/>
+          <w:numId w:val="7"/>
+        </w:numPr>
+      </w:pPr>
+      <w:r>
+        <w:t>Monthly Promotion News for Registered Users</w:t>
+      </w:r>
+    </w:p>
+    <w:p>
+      <w:pPr>
+        <w:pStyle w:val="ListParagraph"/>
+        <w:numPr>
+          <w:ilvl w:val="0"/>
+          <w:numId w:val="7"/>
+        </w:numPr>
+      </w:pPr>
+      <w:r>
+        <w:t>Free Companion Ticket Management for Registered Users</w:t>
+      </w:r>
+    </w:p>
+    <w:p>
+      <w:pPr>
+        <w:pStyle w:val="ListParagraph"/>
+        <w:numPr>
+          <w:ilvl w:val="0"/>
+          <w:numId w:val="7"/>
+        </w:numPr>
+      </w:pPr>
+      <w:r>
+        <w:t>User Registration and Profile Management</w:t>
+      </w:r>
+    </w:p>
+    <w:p>
+      <w:pPr>
+        <w:pStyle w:val="ListParagraph"/>
+        <w:numPr>
+          <w:ilvl w:val="0"/>
+          <w:numId w:val="7"/>
+        </w:numPr>
+      </w:pPr>
+      <w:r>
+        <w:t>Credit Card Application Process</w:t>
+      </w:r>
+    </w:p>
+    <w:p>
+      <w:pPr>
+        <w:pStyle w:val="ListParagraph"/>
+        <w:numPr>
+          <w:ilvl w:val="0"/>
+          <w:numId w:val="7"/>
+        </w:numPr>
+      </w:pPr>
+      <w:r>
+        <w:t>Dynamic Pricing Management</w:t>
+      </w:r>
+    </w:p>
+    <w:p>
+      <w:pPr>
+        <w:pStyle w:val="ListParagraph"/>
+        <w:numPr>
+          <w:ilvl w:val="0"/>
+          <w:numId w:val="7"/>
+        </w:numPr>
+      </w:pPr>
+      <w:r>
+        <w:t>Promotional Offer Management</w:t>
+      </w:r>
+    </w:p>
+    <w:p>
+      <w:pPr>
+        <w:pStyle w:val="ListParagraph"/>
+        <w:numPr>
+          <w:ilvl w:val="0"/>
+          <w:numId w:val="7"/>
+        </w:numPr>
+      </w:pPr>
+      <w:r>
+        <w:t>User History and Preferences Tracking</w:t>
       </w:r>
     </w:p>
     <w:p>
@@ -1528,10 +1726,14 @@
         <w:pStyle w:val="Heading2"/>
       </w:pPr>
       <w:r>
-        <w:t>System’s</w:t>
-      </w:r>
-      <w:r>
-        <w:t xml:space="preserve"> Description</w:t>
+        <w:lastRenderedPageBreak/>
+        <w:t xml:space="preserve">System’s </w:t>
+      </w:r>
+      <w:r>
+        <w:t xml:space="preserve">Use-Case UML </w:t>
+      </w:r>
+      <w:r>
+        <w:t>Modeling</w:t>
       </w:r>
     </w:p>
     <w:p>
@@ -1544,16 +1746,10 @@
         <w:pStyle w:val="Heading2"/>
       </w:pPr>
       <w:r>
-        <w:t>System’s</w:t>
-      </w:r>
-      <w:r>
-        <w:t xml:space="preserve"> </w:t>
-      </w:r>
-      <w:r>
-        <w:t xml:space="preserve">Use-Case UML </w:t>
-      </w:r>
-      <w:r>
-        <w:t>Modeling</w:t>
+        <w:t xml:space="preserve">System’s </w:t>
+      </w:r>
+      <w:r>
+        <w:t>Scenarios</w:t>
       </w:r>
     </w:p>
     <w:p>
@@ -1567,25 +1763,6 @@
       </w:pPr>
       <w:r>
         <w:t xml:space="preserve">System’s </w:t>
-      </w:r>
-      <w:r>
-        <w:t>Scenarios</w:t>
-      </w:r>
-    </w:p>
-    <w:p>
-      <w:pPr>
-        <w:pStyle w:val="Heading2"/>
-      </w:pPr>
-    </w:p>
-    <w:p>
-      <w:pPr>
-        <w:pStyle w:val="Heading2"/>
-      </w:pPr>
-      <w:r>
-        <w:t>System’s</w:t>
-      </w:r>
-      <w:r>
-        <w:t xml:space="preserve"> </w:t>
       </w:r>
       <w:r>
         <w:t>Conceptual Model</w:t>
@@ -1746,13 +1923,7 @@
       <w:rPr>
         <w:lang w:val="en-US"/>
       </w:rPr>
-      <w:t xml:space="preserve">ENSF 480 – </w:t>
-    </w:r>
-    <w:r>
-      <w:rPr>
-        <w:lang w:val="en-US"/>
-      </w:rPr>
-      <w:t>FINAL PROJECT</w:t>
+      <w:t>ENSF 480 – FINAL PROJECT</w:t>
     </w:r>
     <w:r>
       <w:rPr>
@@ -1770,6 +1941,12 @@
       <w:rPr>
         <w:lang w:val="en-US"/>
       </w:rPr>
+      <w:t xml:space="preserve">Flight Reservation Application </w:t>
+    </w:r>
+    <w:r>
+      <w:rPr>
+        <w:lang w:val="en-US"/>
+      </w:rPr>
       <w:t>Description</w:t>
     </w:r>
   </w:p>
@@ -1779,6 +1956,208 @@
 <file path=word/numbering.xml><?xml version="1.0" encoding="utf-8"?>
 <w:numbering xmlns:wpc="http://schemas.microsoft.com/office/word/2010/wordprocessingCanvas" xmlns:cx="http://schemas.microsoft.com/office/drawing/2014/chartex" xmlns:cx1="http://schemas.microsoft.com/office/drawing/2015/9/8/chartex" xmlns:cx2="http://schemas.microsoft.com/office/drawing/2015/10/21/chartex" xmlns:cx3="http://schemas.microsoft.com/office/drawing/2016/5/9/chartex" xmlns:cx4="http://schemas.microsoft.com/office/drawing/2016/5/10/chartex" xmlns:cx5="http://schemas.microsoft.com/office/drawing/2016/5/11/chartex" xmlns:cx6="http://schemas.microsoft.com/office/drawing/2016/5/12/chartex" xmlns:cx7="http://schemas.microsoft.com/office/drawing/2016/5/13/chartex" xmlns:cx8="http://schemas.microsoft.com/office/drawing/2016/5/14/chartex" xmlns:mc="http://schemas.openxmlformats.org/markup-compatibility/2006" xmlns:aink="http://schemas.microsoft.com/office/drawing/2016/ink" xmlns:am3d="http://schemas.microsoft.com/office/drawing/2017/model3d" xmlns:o="urn:schemas-microsoft-com:office:office" xmlns:oel="http://schemas.microsoft.com/office/2019/extlst" xmlns:r="http://schemas.openxmlformats.org/officeDocument/2006/relationships" xmlns:m="http://schemas.openxmlformats.org/officeDocument/2006/math" xmlns:v="urn:schemas-microsoft-com:vml" xmlns:wp14="http://schemas.microsoft.com/office/word/2010/wordprocessingDrawing" xmlns:wp="http://schemas.openxmlformats.org/drawingml/2006/wordprocessingDrawing" xmlns:w10="urn:schemas-microsoft-com:office:word" xmlns:w="http://schemas.openxmlformats.org/wordprocessingml/2006/main" xmlns:w14="http://schemas.microsoft.com/office/word/2010/wordml" xmlns:w15="http://schemas.microsoft.com/office/word/2012/wordml" xmlns:w16cex="http://schemas.microsoft.com/office/word/2018/wordml/cex" xmlns:w16cid="http://schemas.microsoft.com/office/word/2016/wordml/cid" xmlns:w16="http://schemas.microsoft.com/office/word/2018/wordml" xmlns:w16sdtdh="http://schemas.microsoft.com/office/word/2020/wordml/sdtdatahash" xmlns:w16se="http://schemas.microsoft.com/office/word/2015/wordml/symex" xmlns:wpg="http://schemas.microsoft.com/office/word/2010/wordprocessingGroup" xmlns:wpi="http://schemas.microsoft.com/office/word/2010/wordprocessingInk" xmlns:wne="http://schemas.microsoft.com/office/word/2006/wordml" xmlns:wps="http://schemas.microsoft.com/office/word/2010/wordprocessingShape" mc:Ignorable="w14 w15 w16se w16cid w16 w16cex w16sdtdh wp14">
   <w:abstractNum w:abstractNumId="0" w15:restartNumberingAfterBreak="0">
+    <w:nsid w:val="02053A28"/>
+    <w:multiLevelType w:val="hybridMultilevel"/>
+    <w:tmpl w:val="950086B4"/>
+    <w:lvl w:ilvl="0" w:tplc="10090001">
+      <w:start w:val="1"/>
+      <w:numFmt w:val="bullet"/>
+      <w:lvlText w:val=""/>
+      <w:lvlJc w:val="left"/>
+      <w:pPr>
+        <w:ind w:left="1440" w:hanging="360"/>
+      </w:pPr>
+      <w:rPr>
+        <w:rFonts w:ascii="Symbol" w:hAnsi="Symbol" w:hint="default"/>
+      </w:rPr>
+    </w:lvl>
+    <w:lvl w:ilvl="1" w:tplc="10090003" w:tentative="1">
+      <w:start w:val="1"/>
+      <w:numFmt w:val="bullet"/>
+      <w:lvlText w:val="o"/>
+      <w:lvlJc w:val="left"/>
+      <w:pPr>
+        <w:ind w:left="2160" w:hanging="360"/>
+      </w:pPr>
+      <w:rPr>
+        <w:rFonts w:ascii="Courier New" w:hAnsi="Courier New" w:cs="Courier New" w:hint="default"/>
+      </w:rPr>
+    </w:lvl>
+    <w:lvl w:ilvl="2" w:tplc="10090005" w:tentative="1">
+      <w:start w:val="1"/>
+      <w:numFmt w:val="bullet"/>
+      <w:lvlText w:val=""/>
+      <w:lvlJc w:val="left"/>
+      <w:pPr>
+        <w:ind w:left="2880" w:hanging="360"/>
+      </w:pPr>
+      <w:rPr>
+        <w:rFonts w:ascii="Wingdings" w:hAnsi="Wingdings" w:hint="default"/>
+      </w:rPr>
+    </w:lvl>
+    <w:lvl w:ilvl="3" w:tplc="10090001" w:tentative="1">
+      <w:start w:val="1"/>
+      <w:numFmt w:val="bullet"/>
+      <w:lvlText w:val=""/>
+      <w:lvlJc w:val="left"/>
+      <w:pPr>
+        <w:ind w:left="3600" w:hanging="360"/>
+      </w:pPr>
+      <w:rPr>
+        <w:rFonts w:ascii="Symbol" w:hAnsi="Symbol" w:hint="default"/>
+      </w:rPr>
+    </w:lvl>
+    <w:lvl w:ilvl="4" w:tplc="10090003" w:tentative="1">
+      <w:start w:val="1"/>
+      <w:numFmt w:val="bullet"/>
+      <w:lvlText w:val="o"/>
+      <w:lvlJc w:val="left"/>
+      <w:pPr>
+        <w:ind w:left="4320" w:hanging="360"/>
+      </w:pPr>
+      <w:rPr>
+        <w:rFonts w:ascii="Courier New" w:hAnsi="Courier New" w:cs="Courier New" w:hint="default"/>
+      </w:rPr>
+    </w:lvl>
+    <w:lvl w:ilvl="5" w:tplc="10090005" w:tentative="1">
+      <w:start w:val="1"/>
+      <w:numFmt w:val="bullet"/>
+      <w:lvlText w:val=""/>
+      <w:lvlJc w:val="left"/>
+      <w:pPr>
+        <w:ind w:left="5040" w:hanging="360"/>
+      </w:pPr>
+      <w:rPr>
+        <w:rFonts w:ascii="Wingdings" w:hAnsi="Wingdings" w:hint="default"/>
+      </w:rPr>
+    </w:lvl>
+    <w:lvl w:ilvl="6" w:tplc="10090001" w:tentative="1">
+      <w:start w:val="1"/>
+      <w:numFmt w:val="bullet"/>
+      <w:lvlText w:val=""/>
+      <w:lvlJc w:val="left"/>
+      <w:pPr>
+        <w:ind w:left="5760" w:hanging="360"/>
+      </w:pPr>
+      <w:rPr>
+        <w:rFonts w:ascii="Symbol" w:hAnsi="Symbol" w:hint="default"/>
+      </w:rPr>
+    </w:lvl>
+    <w:lvl w:ilvl="7" w:tplc="10090003" w:tentative="1">
+      <w:start w:val="1"/>
+      <w:numFmt w:val="bullet"/>
+      <w:lvlText w:val="o"/>
+      <w:lvlJc w:val="left"/>
+      <w:pPr>
+        <w:ind w:left="6480" w:hanging="360"/>
+      </w:pPr>
+      <w:rPr>
+        <w:rFonts w:ascii="Courier New" w:hAnsi="Courier New" w:cs="Courier New" w:hint="default"/>
+      </w:rPr>
+    </w:lvl>
+    <w:lvl w:ilvl="8" w:tplc="10090005" w:tentative="1">
+      <w:start w:val="1"/>
+      <w:numFmt w:val="bullet"/>
+      <w:lvlText w:val=""/>
+      <w:lvlJc w:val="left"/>
+      <w:pPr>
+        <w:ind w:left="7200" w:hanging="360"/>
+      </w:pPr>
+      <w:rPr>
+        <w:rFonts w:ascii="Wingdings" w:hAnsi="Wingdings" w:hint="default"/>
+      </w:rPr>
+    </w:lvl>
+  </w:abstractNum>
+  <w:abstractNum w:abstractNumId="1" w15:restartNumberingAfterBreak="0">
+    <w:nsid w:val="0C624B6D"/>
+    <w:multiLevelType w:val="hybridMultilevel"/>
+    <w:tmpl w:val="7CAE8F98"/>
+    <w:lvl w:ilvl="0" w:tplc="BD0277D8">
+      <w:start w:val="1"/>
+      <w:numFmt w:val="decimal"/>
+      <w:lvlText w:val="%1-"/>
+      <w:lvlJc w:val="left"/>
+      <w:pPr>
+        <w:ind w:left="720" w:hanging="360"/>
+      </w:pPr>
+      <w:rPr>
+        <w:rFonts w:hint="default"/>
+      </w:rPr>
+    </w:lvl>
+    <w:lvl w:ilvl="1" w:tplc="10090019" w:tentative="1">
+      <w:start w:val="1"/>
+      <w:numFmt w:val="lowerLetter"/>
+      <w:lvlText w:val="%2."/>
+      <w:lvlJc w:val="left"/>
+      <w:pPr>
+        <w:ind w:left="1440" w:hanging="360"/>
+      </w:pPr>
+    </w:lvl>
+    <w:lvl w:ilvl="2" w:tplc="1009001B" w:tentative="1">
+      <w:start w:val="1"/>
+      <w:numFmt w:val="lowerRoman"/>
+      <w:lvlText w:val="%3."/>
+      <w:lvlJc w:val="right"/>
+      <w:pPr>
+        <w:ind w:left="2160" w:hanging="180"/>
+      </w:pPr>
+    </w:lvl>
+    <w:lvl w:ilvl="3" w:tplc="1009000F" w:tentative="1">
+      <w:start w:val="1"/>
+      <w:numFmt w:val="decimal"/>
+      <w:lvlText w:val="%4."/>
+      <w:lvlJc w:val="left"/>
+      <w:pPr>
+        <w:ind w:left="2880" w:hanging="360"/>
+      </w:pPr>
+    </w:lvl>
+    <w:lvl w:ilvl="4" w:tplc="10090019" w:tentative="1">
+      <w:start w:val="1"/>
+      <w:numFmt w:val="lowerLetter"/>
+      <w:lvlText w:val="%5."/>
+      <w:lvlJc w:val="left"/>
+      <w:pPr>
+        <w:ind w:left="3600" w:hanging="360"/>
+      </w:pPr>
+    </w:lvl>
+    <w:lvl w:ilvl="5" w:tplc="1009001B" w:tentative="1">
+      <w:start w:val="1"/>
+      <w:numFmt w:val="lowerRoman"/>
+      <w:lvlText w:val="%6."/>
+      <w:lvlJc w:val="right"/>
+      <w:pPr>
+        <w:ind w:left="4320" w:hanging="180"/>
+      </w:pPr>
+    </w:lvl>
+    <w:lvl w:ilvl="6" w:tplc="1009000F" w:tentative="1">
+      <w:start w:val="1"/>
+      <w:numFmt w:val="decimal"/>
+      <w:lvlText w:val="%7."/>
+      <w:lvlJc w:val="left"/>
+      <w:pPr>
+        <w:ind w:left="5040" w:hanging="360"/>
+      </w:pPr>
+    </w:lvl>
+    <w:lvl w:ilvl="7" w:tplc="10090019" w:tentative="1">
+      <w:start w:val="1"/>
+      <w:numFmt w:val="lowerLetter"/>
+      <w:lvlText w:val="%8."/>
+      <w:lvlJc w:val="left"/>
+      <w:pPr>
+        <w:ind w:left="5760" w:hanging="360"/>
+      </w:pPr>
+    </w:lvl>
+    <w:lvl w:ilvl="8" w:tplc="1009001B" w:tentative="1">
+      <w:start w:val="1"/>
+      <w:numFmt w:val="lowerRoman"/>
+      <w:lvlText w:val="%9."/>
+      <w:lvlJc w:val="right"/>
+      <w:pPr>
+        <w:ind w:left="6480" w:hanging="180"/>
+      </w:pPr>
+    </w:lvl>
+  </w:abstractNum>
+  <w:abstractNum w:abstractNumId="2" w15:restartNumberingAfterBreak="0">
     <w:nsid w:val="0D325CAA"/>
     <w:multiLevelType w:val="hybridMultilevel"/>
     <w:tmpl w:val="DB84E7EC"/>
@@ -1867,7 +2246,7 @@
       </w:pPr>
     </w:lvl>
   </w:abstractNum>
-  <w:abstractNum w:abstractNumId="1" w15:restartNumberingAfterBreak="0">
+  <w:abstractNum w:abstractNumId="3" w15:restartNumberingAfterBreak="0">
     <w:nsid w:val="16FC05E9"/>
     <w:multiLevelType w:val="hybridMultilevel"/>
     <w:tmpl w:val="01BA7658"/>
@@ -1956,7 +2335,7 @@
       </w:pPr>
     </w:lvl>
   </w:abstractNum>
-  <w:abstractNum w:abstractNumId="2" w15:restartNumberingAfterBreak="0">
+  <w:abstractNum w:abstractNumId="4" w15:restartNumberingAfterBreak="0">
     <w:nsid w:val="22AF4F6F"/>
     <w:multiLevelType w:val="hybridMultilevel"/>
     <w:tmpl w:val="0B262734"/>
@@ -2045,14 +2424,204 @@
       </w:pPr>
     </w:lvl>
   </w:abstractNum>
+  <w:abstractNum w:abstractNumId="5" w15:restartNumberingAfterBreak="0">
+    <w:nsid w:val="3CB53ED3"/>
+    <w:multiLevelType w:val="hybridMultilevel"/>
+    <w:tmpl w:val="0B262734"/>
+    <w:lvl w:ilvl="0" w:tplc="FFFFFFFF">
+      <w:start w:val="1"/>
+      <w:numFmt w:val="decimal"/>
+      <w:lvlText w:val="%1-"/>
+      <w:lvlJc w:val="left"/>
+      <w:pPr>
+        <w:ind w:left="720" w:hanging="360"/>
+      </w:pPr>
+      <w:rPr>
+        <w:rFonts w:hint="default"/>
+      </w:rPr>
+    </w:lvl>
+    <w:lvl w:ilvl="1" w:tplc="FFFFFFFF" w:tentative="1">
+      <w:start w:val="1"/>
+      <w:numFmt w:val="lowerLetter"/>
+      <w:lvlText w:val="%2."/>
+      <w:lvlJc w:val="left"/>
+      <w:pPr>
+        <w:ind w:left="1440" w:hanging="360"/>
+      </w:pPr>
+    </w:lvl>
+    <w:lvl w:ilvl="2" w:tplc="FFFFFFFF" w:tentative="1">
+      <w:start w:val="1"/>
+      <w:numFmt w:val="lowerRoman"/>
+      <w:lvlText w:val="%3."/>
+      <w:lvlJc w:val="right"/>
+      <w:pPr>
+        <w:ind w:left="2160" w:hanging="180"/>
+      </w:pPr>
+    </w:lvl>
+    <w:lvl w:ilvl="3" w:tplc="FFFFFFFF" w:tentative="1">
+      <w:start w:val="1"/>
+      <w:numFmt w:val="decimal"/>
+      <w:lvlText w:val="%4."/>
+      <w:lvlJc w:val="left"/>
+      <w:pPr>
+        <w:ind w:left="2880" w:hanging="360"/>
+      </w:pPr>
+    </w:lvl>
+    <w:lvl w:ilvl="4" w:tplc="FFFFFFFF" w:tentative="1">
+      <w:start w:val="1"/>
+      <w:numFmt w:val="lowerLetter"/>
+      <w:lvlText w:val="%5."/>
+      <w:lvlJc w:val="left"/>
+      <w:pPr>
+        <w:ind w:left="3600" w:hanging="360"/>
+      </w:pPr>
+    </w:lvl>
+    <w:lvl w:ilvl="5" w:tplc="FFFFFFFF" w:tentative="1">
+      <w:start w:val="1"/>
+      <w:numFmt w:val="lowerRoman"/>
+      <w:lvlText w:val="%6."/>
+      <w:lvlJc w:val="right"/>
+      <w:pPr>
+        <w:ind w:left="4320" w:hanging="180"/>
+      </w:pPr>
+    </w:lvl>
+    <w:lvl w:ilvl="6" w:tplc="FFFFFFFF" w:tentative="1">
+      <w:start w:val="1"/>
+      <w:numFmt w:val="decimal"/>
+      <w:lvlText w:val="%7."/>
+      <w:lvlJc w:val="left"/>
+      <w:pPr>
+        <w:ind w:left="5040" w:hanging="360"/>
+      </w:pPr>
+    </w:lvl>
+    <w:lvl w:ilvl="7" w:tplc="FFFFFFFF" w:tentative="1">
+      <w:start w:val="1"/>
+      <w:numFmt w:val="lowerLetter"/>
+      <w:lvlText w:val="%8."/>
+      <w:lvlJc w:val="left"/>
+      <w:pPr>
+        <w:ind w:left="5760" w:hanging="360"/>
+      </w:pPr>
+    </w:lvl>
+    <w:lvl w:ilvl="8" w:tplc="FFFFFFFF" w:tentative="1">
+      <w:start w:val="1"/>
+      <w:numFmt w:val="lowerRoman"/>
+      <w:lvlText w:val="%9."/>
+      <w:lvlJc w:val="right"/>
+      <w:pPr>
+        <w:ind w:left="6480" w:hanging="180"/>
+      </w:pPr>
+    </w:lvl>
+  </w:abstractNum>
+  <w:abstractNum w:abstractNumId="6" w15:restartNumberingAfterBreak="0">
+    <w:nsid w:val="46271530"/>
+    <w:multiLevelType w:val="hybridMultilevel"/>
+    <w:tmpl w:val="0D222B9C"/>
+    <w:lvl w:ilvl="0" w:tplc="B8A0475C">
+      <w:start w:val="1"/>
+      <w:numFmt w:val="decimal"/>
+      <w:lvlText w:val="%1-"/>
+      <w:lvlJc w:val="left"/>
+      <w:pPr>
+        <w:ind w:left="1080" w:hanging="360"/>
+      </w:pPr>
+      <w:rPr>
+        <w:rFonts w:hint="default"/>
+      </w:rPr>
+    </w:lvl>
+    <w:lvl w:ilvl="1" w:tplc="10090019" w:tentative="1">
+      <w:start w:val="1"/>
+      <w:numFmt w:val="lowerLetter"/>
+      <w:lvlText w:val="%2."/>
+      <w:lvlJc w:val="left"/>
+      <w:pPr>
+        <w:ind w:left="1800" w:hanging="360"/>
+      </w:pPr>
+    </w:lvl>
+    <w:lvl w:ilvl="2" w:tplc="1009001B" w:tentative="1">
+      <w:start w:val="1"/>
+      <w:numFmt w:val="lowerRoman"/>
+      <w:lvlText w:val="%3."/>
+      <w:lvlJc w:val="right"/>
+      <w:pPr>
+        <w:ind w:left="2520" w:hanging="180"/>
+      </w:pPr>
+    </w:lvl>
+    <w:lvl w:ilvl="3" w:tplc="1009000F" w:tentative="1">
+      <w:start w:val="1"/>
+      <w:numFmt w:val="decimal"/>
+      <w:lvlText w:val="%4."/>
+      <w:lvlJc w:val="left"/>
+      <w:pPr>
+        <w:ind w:left="3240" w:hanging="360"/>
+      </w:pPr>
+    </w:lvl>
+    <w:lvl w:ilvl="4" w:tplc="10090019" w:tentative="1">
+      <w:start w:val="1"/>
+      <w:numFmt w:val="lowerLetter"/>
+      <w:lvlText w:val="%5."/>
+      <w:lvlJc w:val="left"/>
+      <w:pPr>
+        <w:ind w:left="3960" w:hanging="360"/>
+      </w:pPr>
+    </w:lvl>
+    <w:lvl w:ilvl="5" w:tplc="1009001B" w:tentative="1">
+      <w:start w:val="1"/>
+      <w:numFmt w:val="lowerRoman"/>
+      <w:lvlText w:val="%6."/>
+      <w:lvlJc w:val="right"/>
+      <w:pPr>
+        <w:ind w:left="4680" w:hanging="180"/>
+      </w:pPr>
+    </w:lvl>
+    <w:lvl w:ilvl="6" w:tplc="1009000F" w:tentative="1">
+      <w:start w:val="1"/>
+      <w:numFmt w:val="decimal"/>
+      <w:lvlText w:val="%7."/>
+      <w:lvlJc w:val="left"/>
+      <w:pPr>
+        <w:ind w:left="5400" w:hanging="360"/>
+      </w:pPr>
+    </w:lvl>
+    <w:lvl w:ilvl="7" w:tplc="10090019" w:tentative="1">
+      <w:start w:val="1"/>
+      <w:numFmt w:val="lowerLetter"/>
+      <w:lvlText w:val="%8."/>
+      <w:lvlJc w:val="left"/>
+      <w:pPr>
+        <w:ind w:left="6120" w:hanging="360"/>
+      </w:pPr>
+    </w:lvl>
+    <w:lvl w:ilvl="8" w:tplc="1009001B" w:tentative="1">
+      <w:start w:val="1"/>
+      <w:numFmt w:val="lowerRoman"/>
+      <w:lvlText w:val="%9."/>
+      <w:lvlJc w:val="right"/>
+      <w:pPr>
+        <w:ind w:left="6840" w:hanging="180"/>
+      </w:pPr>
+    </w:lvl>
+  </w:abstractNum>
   <w:num w:numId="1" w16cid:durableId="252204862">
+    <w:abstractNumId w:val="3"/>
+  </w:num>
+  <w:num w:numId="2" w16cid:durableId="1617978080">
+    <w:abstractNumId w:val="2"/>
+  </w:num>
+  <w:num w:numId="3" w16cid:durableId="1628077216">
+    <w:abstractNumId w:val="4"/>
+  </w:num>
+  <w:num w:numId="4" w16cid:durableId="1573005037">
+    <w:abstractNumId w:val="5"/>
+  </w:num>
+  <w:num w:numId="5" w16cid:durableId="964116876">
+    <w:abstractNumId w:val="6"/>
+  </w:num>
+  <w:num w:numId="6" w16cid:durableId="2138184793">
     <w:abstractNumId w:val="1"/>
   </w:num>
-  <w:num w:numId="2" w16cid:durableId="1617978080">
+  <w:num w:numId="7" w16cid:durableId="879899003">
     <w:abstractNumId w:val="0"/>
-  </w:num>
-  <w:num w:numId="3" w16cid:durableId="1628077216">
-    <w:abstractNumId w:val="2"/>
   </w:num>
 </w:numbering>
 </file>
@@ -2507,9 +3076,56 @@
       <w:szCs w:val="26"/>
     </w:rPr>
   </w:style>
+  <w:style w:type="paragraph" w:styleId="Heading3">
+    <w:name w:val="heading 3"/>
+    <w:basedOn w:val="Normal"/>
+    <w:next w:val="Normal"/>
+    <w:link w:val="Heading3Char"/>
+    <w:uiPriority w:val="9"/>
+    <w:semiHidden/>
+    <w:unhideWhenUsed/>
+    <w:qFormat/>
+    <w:rsid w:val="00637933"/>
+    <w:pPr>
+      <w:keepNext/>
+      <w:keepLines/>
+      <w:spacing w:before="40" w:after="0"/>
+      <w:outlineLvl w:val="2"/>
+    </w:pPr>
+    <w:rPr>
+      <w:rFonts w:asciiTheme="majorHAnsi" w:eastAsiaTheme="majorEastAsia" w:hAnsiTheme="majorHAnsi" w:cstheme="majorBidi"/>
+      <w:color w:val="1F3763" w:themeColor="accent1" w:themeShade="7F"/>
+      <w:sz w:val="24"/>
+      <w:szCs w:val="24"/>
+    </w:rPr>
+  </w:style>
+  <w:style w:type="paragraph" w:styleId="Heading4">
+    <w:name w:val="heading 4"/>
+    <w:basedOn w:val="Normal"/>
+    <w:next w:val="Normal"/>
+    <w:link w:val="Heading4Char"/>
+    <w:uiPriority w:val="9"/>
+    <w:semiHidden/>
+    <w:unhideWhenUsed/>
+    <w:qFormat/>
+    <w:rsid w:val="00637933"/>
+    <w:pPr>
+      <w:keepNext/>
+      <w:keepLines/>
+      <w:spacing w:before="40" w:after="0"/>
+      <w:outlineLvl w:val="3"/>
+    </w:pPr>
+    <w:rPr>
+      <w:rFonts w:asciiTheme="majorHAnsi" w:eastAsiaTheme="majorEastAsia" w:hAnsiTheme="majorHAnsi" w:cstheme="majorBidi"/>
+      <w:i/>
+      <w:iCs/>
+      <w:color w:val="2F5496" w:themeColor="accent1" w:themeShade="BF"/>
+    </w:rPr>
+  </w:style>
   <w:style w:type="character" w:default="1" w:styleId="DefaultParagraphFont">
     <w:name w:val="Default Paragraph Font"/>
     <w:uiPriority w:val="1"/>
+    <w:semiHidden/>
     <w:unhideWhenUsed/>
   </w:style>
   <w:style w:type="table" w:default="1" w:styleId="TableNormal">
@@ -2687,6 +3303,38 @@
       <w:ind w:left="720"/>
       <w:contextualSpacing/>
     </w:pPr>
+  </w:style>
+  <w:style w:type="character" w:customStyle="1" w:styleId="Heading3Char">
+    <w:name w:val="Heading 3 Char"/>
+    <w:basedOn w:val="DefaultParagraphFont"/>
+    <w:link w:val="Heading3"/>
+    <w:uiPriority w:val="9"/>
+    <w:semiHidden/>
+    <w:rsid w:val="00637933"/>
+    <w:rPr>
+      <w:rFonts w:asciiTheme="majorHAnsi" w:eastAsiaTheme="majorEastAsia" w:hAnsiTheme="majorHAnsi" w:cstheme="majorBidi"/>
+      <w:color w:val="1F3763" w:themeColor="accent1" w:themeShade="7F"/>
+      <w:kern w:val="0"/>
+      <w:sz w:val="24"/>
+      <w:szCs w:val="24"/>
+      <w14:ligatures w14:val="none"/>
+    </w:rPr>
+  </w:style>
+  <w:style w:type="character" w:customStyle="1" w:styleId="Heading4Char">
+    <w:name w:val="Heading 4 Char"/>
+    <w:basedOn w:val="DefaultParagraphFont"/>
+    <w:link w:val="Heading4"/>
+    <w:uiPriority w:val="9"/>
+    <w:semiHidden/>
+    <w:rsid w:val="00637933"/>
+    <w:rPr>
+      <w:rFonts w:asciiTheme="majorHAnsi" w:eastAsiaTheme="majorEastAsia" w:hAnsiTheme="majorHAnsi" w:cstheme="majorBidi"/>
+      <w:i/>
+      <w:iCs/>
+      <w:color w:val="2F5496" w:themeColor="accent1" w:themeShade="BF"/>
+      <w:kern w:val="0"/>
+      <w14:ligatures w14:val="none"/>
+    </w:rPr>
   </w:style>
 </w:styles>
 </file>

</xml_diff>